<commit_message>
first tescase passed yet prepaid error
</commit_message>
<xml_diff>
--- a/202012042_PROJECT_DETAILS.docx
+++ b/202012042_PROJECT_DETAILS.docx
@@ -115,7 +115,7 @@
         </w:rPr>
         <w:t xml:space="preserve">Email Id: </w:t>
       </w:r>
-      <w:hyperlink r:id="rId4" w:history="1">
+      <w:hyperlink r:id="rId5" w:history="1">
         <w:r>
           <w:rPr>
             <w:rStyle w:val="Hyperlink"/>
@@ -269,16 +269,52 @@
           <w:sz w:val="32"/>
           <w:szCs w:val="32"/>
         </w:rPr>
-        <w:t>Aim is to simulate the cyber cafe system where admin can control login and logout of users with the help of command prompt system also store history records and logged in user data for future reference of admin for income by date wise or user wise. All these task are performed using Threading and File IO.</w:t>
-      </w:r>
-      <w:r>
-        <w:rPr>
-          <w:rFonts w:ascii="Times New Roman" w:hAnsi="Times New Roman" w:cs="Times New Roman"/>
-          <w:spacing w:val="3"/>
-          <w:sz w:val="32"/>
-          <w:szCs w:val="32"/>
-        </w:rPr>
-        <w:t xml:space="preserve"> There are two types of customer prepaid and </w:t>
+        <w:t>Aim is to simulate the cyber cafe system where admin can control login and logout of users with the help of command prompt system also store history records and logged in user data for future reference of admin for income by date or user wise. All these task are performed using Threading and File IO.</w:t>
+      </w:r>
+      <w:r>
+        <w:rPr>
+          <w:rFonts w:ascii="Times New Roman" w:hAnsi="Times New Roman" w:cs="Times New Roman"/>
+          <w:spacing w:val="3"/>
+          <w:sz w:val="32"/>
+          <w:szCs w:val="32"/>
+        </w:rPr>
+        <w:t xml:space="preserve"> There are two types of </w:t>
+      </w:r>
+      <w:r>
+        <w:rPr>
+          <w:rFonts w:ascii="Times New Roman" w:hAnsi="Times New Roman" w:cs="Times New Roman"/>
+          <w:spacing w:val="3"/>
+          <w:sz w:val="32"/>
+          <w:szCs w:val="32"/>
+        </w:rPr>
+        <w:t xml:space="preserve">payment modes for </w:t>
+      </w:r>
+      <w:r>
+        <w:rPr>
+          <w:rFonts w:ascii="Times New Roman" w:hAnsi="Times New Roman" w:cs="Times New Roman"/>
+          <w:spacing w:val="3"/>
+          <w:sz w:val="32"/>
+          <w:szCs w:val="32"/>
+        </w:rPr>
+        <w:t>customer</w:t>
+      </w:r>
+      <w:r>
+        <w:rPr>
+          <w:rFonts w:ascii="Times New Roman" w:hAnsi="Times New Roman" w:cs="Times New Roman"/>
+          <w:spacing w:val="3"/>
+          <w:sz w:val="32"/>
+          <w:szCs w:val="32"/>
+        </w:rPr>
+        <w:t>,</w:t>
+      </w:r>
+      <w:r>
+        <w:rPr>
+          <w:rFonts w:ascii="Times New Roman" w:hAnsi="Times New Roman" w:cs="Times New Roman"/>
+          <w:spacing w:val="3"/>
+          <w:sz w:val="32"/>
+          <w:szCs w:val="32"/>
+        </w:rPr>
+        <w:t xml:space="preserve"> prepaid and </w:t>
       </w:r>
       <w:proofErr w:type="spellStart"/>
       <w:r>
@@ -298,132 +334,432 @@
           <w:sz w:val="32"/>
           <w:szCs w:val="32"/>
         </w:rPr>
-        <w:t xml:space="preserve"> so data is stored accordingly and simulated in accordance with type of user.</w:t>
+        <w:t xml:space="preserve"> so data is stored accordingly and simulated with </w:t>
+      </w:r>
+      <w:r>
+        <w:rPr>
+          <w:rFonts w:ascii="Times New Roman" w:hAnsi="Times New Roman" w:cs="Times New Roman"/>
+          <w:spacing w:val="3"/>
+          <w:sz w:val="32"/>
+          <w:szCs w:val="32"/>
+        </w:rPr>
+        <w:t xml:space="preserve">the </w:t>
+      </w:r>
+      <w:r>
+        <w:rPr>
+          <w:rFonts w:ascii="Times New Roman" w:hAnsi="Times New Roman" w:cs="Times New Roman"/>
+          <w:spacing w:val="3"/>
+          <w:sz w:val="32"/>
+          <w:szCs w:val="32"/>
+        </w:rPr>
+        <w:t xml:space="preserve">type of user.  </w:t>
+      </w:r>
+    </w:p>
+    <w:p>
+      <w:pPr>
+        <w:jc w:val="both"/>
+        <w:rPr>
+          <w:rFonts w:ascii="Times New Roman" w:hAnsi="Times New Roman" w:cs="Times New Roman"/>
+          <w:color w:val="1F4E79" w:themeColor="accent1" w:themeShade="80"/>
+          <w:spacing w:val="3"/>
+          <w:sz w:val="32"/>
+          <w:szCs w:val="32"/>
+        </w:rPr>
+      </w:pPr>
+      <w:r>
+        <w:rPr>
+          <w:rFonts w:ascii="Times New Roman" w:hAnsi="Times New Roman" w:cs="Times New Roman"/>
+          <w:color w:val="3C4043"/>
+          <w:spacing w:val="3"/>
+          <w:sz w:val="21"/>
+          <w:szCs w:val="21"/>
+        </w:rPr>
+        <w:br/>
+      </w:r>
+      <w:r>
+        <w:rPr>
+          <w:rFonts w:ascii="Times New Roman" w:hAnsi="Times New Roman" w:cs="Times New Roman"/>
+          <w:color w:val="1F4E79" w:themeColor="accent1" w:themeShade="80"/>
+          <w:spacing w:val="3"/>
+          <w:sz w:val="32"/>
+          <w:szCs w:val="32"/>
+        </w:rPr>
+        <w:t>Requirements listed as bullet points</w:t>
+      </w:r>
+    </w:p>
+    <w:p>
+      <w:pPr>
+        <w:pStyle w:val="ListParagraph"/>
+        <w:numPr>
+          <w:ilvl w:val="0"/>
+          <w:numId w:val="2"/>
+        </w:numPr>
+        <w:jc w:val="both"/>
+        <w:rPr>
+          <w:rFonts w:ascii="Times New Roman" w:hAnsi="Times New Roman" w:cs="Times New Roman"/>
+          <w:spacing w:val="3"/>
+          <w:sz w:val="32"/>
+          <w:szCs w:val="32"/>
+        </w:rPr>
+      </w:pPr>
+      <w:r>
+        <w:rPr>
+          <w:rFonts w:ascii="Times New Roman" w:hAnsi="Times New Roman" w:cs="Times New Roman"/>
+          <w:spacing w:val="3"/>
+          <w:sz w:val="32"/>
+          <w:szCs w:val="32"/>
+        </w:rPr>
+        <w:t xml:space="preserve">New user Registration </w:t>
+      </w:r>
+    </w:p>
+    <w:p>
+      <w:pPr>
+        <w:pStyle w:val="ListParagraph"/>
+        <w:numPr>
+          <w:ilvl w:val="0"/>
+          <w:numId w:val="2"/>
+        </w:numPr>
+        <w:jc w:val="both"/>
+        <w:rPr>
+          <w:rFonts w:ascii="Times New Roman" w:hAnsi="Times New Roman" w:cs="Times New Roman"/>
+          <w:spacing w:val="3"/>
+          <w:sz w:val="32"/>
+          <w:szCs w:val="32"/>
+        </w:rPr>
+      </w:pPr>
+      <w:r>
+        <w:rPr>
+          <w:rFonts w:ascii="Times New Roman" w:hAnsi="Times New Roman" w:cs="Times New Roman"/>
+          <w:spacing w:val="3"/>
+          <w:sz w:val="32"/>
+          <w:szCs w:val="32"/>
+        </w:rPr>
+        <w:t>User Login</w:t>
+      </w:r>
+    </w:p>
+    <w:p>
+      <w:pPr>
+        <w:pStyle w:val="ListParagraph"/>
+        <w:numPr>
+          <w:ilvl w:val="0"/>
+          <w:numId w:val="2"/>
+        </w:numPr>
+        <w:jc w:val="both"/>
+        <w:rPr>
+          <w:rFonts w:ascii="Times New Roman" w:hAnsi="Times New Roman" w:cs="Times New Roman"/>
+          <w:spacing w:val="3"/>
+          <w:sz w:val="32"/>
+          <w:szCs w:val="32"/>
+        </w:rPr>
+      </w:pPr>
+      <w:r>
+        <w:rPr>
+          <w:rFonts w:ascii="Times New Roman" w:hAnsi="Times New Roman" w:cs="Times New Roman"/>
+          <w:spacing w:val="3"/>
+          <w:sz w:val="32"/>
+          <w:szCs w:val="32"/>
+        </w:rPr>
+        <w:t>User Logout</w:t>
+      </w:r>
+    </w:p>
+    <w:p>
+      <w:pPr>
+        <w:pStyle w:val="ListParagraph"/>
+        <w:numPr>
+          <w:ilvl w:val="0"/>
+          <w:numId w:val="2"/>
+        </w:numPr>
+        <w:jc w:val="both"/>
+        <w:rPr>
+          <w:rFonts w:ascii="Times New Roman" w:hAnsi="Times New Roman" w:cs="Times New Roman"/>
+          <w:spacing w:val="3"/>
+          <w:sz w:val="32"/>
+          <w:szCs w:val="32"/>
+        </w:rPr>
+      </w:pPr>
+      <w:r>
+        <w:rPr>
+          <w:rFonts w:ascii="Times New Roman" w:hAnsi="Times New Roman" w:cs="Times New Roman"/>
+          <w:spacing w:val="3"/>
+          <w:sz w:val="32"/>
+          <w:szCs w:val="32"/>
+        </w:rPr>
+        <w:t>Display login user</w:t>
+      </w:r>
+    </w:p>
+    <w:p>
+      <w:pPr>
+        <w:pStyle w:val="ListParagraph"/>
+        <w:numPr>
+          <w:ilvl w:val="0"/>
+          <w:numId w:val="2"/>
+        </w:numPr>
+        <w:jc w:val="both"/>
+        <w:rPr>
+          <w:rFonts w:ascii="Times New Roman" w:hAnsi="Times New Roman" w:cs="Times New Roman"/>
+          <w:spacing w:val="3"/>
+          <w:sz w:val="32"/>
+          <w:szCs w:val="32"/>
+        </w:rPr>
+      </w:pPr>
+      <w:r>
+        <w:rPr>
+          <w:rFonts w:ascii="Times New Roman" w:hAnsi="Times New Roman" w:cs="Times New Roman"/>
+          <w:spacing w:val="3"/>
+          <w:sz w:val="32"/>
+          <w:szCs w:val="32"/>
+        </w:rPr>
+        <w:t>Set cost per hour</w:t>
+      </w:r>
+    </w:p>
+    <w:p>
+      <w:pPr>
+        <w:pStyle w:val="ListParagraph"/>
+        <w:numPr>
+          <w:ilvl w:val="0"/>
+          <w:numId w:val="2"/>
+        </w:numPr>
+        <w:jc w:val="both"/>
+        <w:rPr>
+          <w:rFonts w:ascii="Times New Roman" w:hAnsi="Times New Roman" w:cs="Times New Roman"/>
+          <w:spacing w:val="3"/>
+          <w:sz w:val="32"/>
+          <w:szCs w:val="32"/>
+        </w:rPr>
+      </w:pPr>
+      <w:proofErr w:type="spellStart"/>
+      <w:r>
+        <w:rPr>
+          <w:rFonts w:ascii="Times New Roman" w:hAnsi="Times New Roman" w:cs="Times New Roman"/>
+          <w:spacing w:val="3"/>
+          <w:sz w:val="32"/>
+          <w:szCs w:val="32"/>
+        </w:rPr>
+        <w:t>Get</w:t>
+      </w:r>
+      <w:proofErr w:type="spellEnd"/>
+      <w:r>
+        <w:rPr>
+          <w:rFonts w:ascii="Times New Roman" w:hAnsi="Times New Roman" w:cs="Times New Roman"/>
+          <w:spacing w:val="3"/>
+          <w:sz w:val="32"/>
+          <w:szCs w:val="32"/>
+        </w:rPr>
+        <w:t xml:space="preserve"> total income by date</w:t>
+      </w:r>
+    </w:p>
+    <w:p>
+      <w:pPr>
+        <w:pStyle w:val="ListParagraph"/>
+        <w:numPr>
+          <w:ilvl w:val="0"/>
+          <w:numId w:val="2"/>
+        </w:numPr>
+        <w:jc w:val="both"/>
+        <w:rPr>
+          <w:rFonts w:ascii="Times New Roman" w:hAnsi="Times New Roman" w:cs="Times New Roman"/>
+          <w:spacing w:val="3"/>
+          <w:sz w:val="32"/>
+          <w:szCs w:val="32"/>
+        </w:rPr>
+      </w:pPr>
+      <w:r>
+        <w:rPr>
+          <w:rFonts w:ascii="Times New Roman" w:hAnsi="Times New Roman" w:cs="Times New Roman"/>
+          <w:spacing w:val="3"/>
+          <w:sz w:val="32"/>
+          <w:szCs w:val="32"/>
+        </w:rPr>
+        <w:t>Get total income by user</w:t>
+      </w:r>
+    </w:p>
+    <w:p>
+      <w:pPr>
+        <w:pStyle w:val="ListParagraph"/>
+        <w:numPr>
+          <w:ilvl w:val="0"/>
+          <w:numId w:val="2"/>
+        </w:numPr>
+        <w:jc w:val="both"/>
+        <w:rPr>
+          <w:rFonts w:ascii="Times New Roman" w:hAnsi="Times New Roman" w:cs="Times New Roman"/>
+          <w:spacing w:val="3"/>
+          <w:sz w:val="32"/>
+          <w:szCs w:val="32"/>
+        </w:rPr>
+      </w:pPr>
+      <w:r>
+        <w:rPr>
+          <w:rFonts w:ascii="Times New Roman" w:hAnsi="Times New Roman" w:cs="Times New Roman"/>
+          <w:spacing w:val="3"/>
+          <w:sz w:val="32"/>
+          <w:szCs w:val="32"/>
+        </w:rPr>
+        <w:t>Simulate on/off for pc</w:t>
+      </w:r>
+    </w:p>
+    <w:p>
+      <w:pPr>
+        <w:pStyle w:val="ListParagraph"/>
+        <w:numPr>
+          <w:ilvl w:val="0"/>
+          <w:numId w:val="2"/>
+        </w:numPr>
+        <w:jc w:val="both"/>
+        <w:rPr>
+          <w:rFonts w:ascii="Times New Roman" w:hAnsi="Times New Roman" w:cs="Times New Roman"/>
+          <w:spacing w:val="3"/>
+          <w:sz w:val="32"/>
+          <w:szCs w:val="32"/>
+        </w:rPr>
+      </w:pPr>
+      <w:r>
+        <w:rPr>
+          <w:rFonts w:ascii="Times New Roman" w:hAnsi="Times New Roman" w:cs="Times New Roman"/>
+          <w:spacing w:val="3"/>
+          <w:sz w:val="32"/>
+          <w:szCs w:val="32"/>
+        </w:rPr>
+        <w:t>Prepaid users balance</w:t>
+      </w:r>
+    </w:p>
+    <w:p>
+      <w:pPr>
+        <w:pStyle w:val="ListParagraph"/>
+        <w:numPr>
+          <w:ilvl w:val="0"/>
+          <w:numId w:val="2"/>
+        </w:numPr>
+        <w:jc w:val="both"/>
+        <w:rPr>
+          <w:rFonts w:ascii="Times New Roman" w:hAnsi="Times New Roman" w:cs="Times New Roman"/>
+          <w:spacing w:val="3"/>
+          <w:sz w:val="32"/>
+          <w:szCs w:val="32"/>
+        </w:rPr>
+      </w:pPr>
+      <w:r>
+        <w:rPr>
+          <w:rFonts w:ascii="Times New Roman" w:hAnsi="Times New Roman" w:cs="Times New Roman"/>
+          <w:spacing w:val="3"/>
+          <w:sz w:val="32"/>
+          <w:szCs w:val="32"/>
+        </w:rPr>
+        <w:lastRenderedPageBreak/>
+        <w:t xml:space="preserve">Storing logged in, history, </w:t>
+      </w:r>
+      <w:r>
+        <w:rPr>
+          <w:rFonts w:ascii="Times New Roman" w:hAnsi="Times New Roman" w:cs="Times New Roman"/>
+          <w:spacing w:val="3"/>
+          <w:sz w:val="32"/>
+          <w:szCs w:val="32"/>
+        </w:rPr>
+        <w:t>prepaid user</w:t>
+      </w:r>
+    </w:p>
+    <w:p>
+      <w:pPr>
+        <w:jc w:val="both"/>
+        <w:rPr>
+          <w:rFonts w:ascii="Times New Roman" w:hAnsi="Times New Roman" w:cs="Times New Roman"/>
+          <w:color w:val="1F4E79" w:themeColor="accent1" w:themeShade="80"/>
+          <w:spacing w:val="3"/>
+          <w:sz w:val="32"/>
+          <w:szCs w:val="32"/>
+        </w:rPr>
+      </w:pPr>
+      <w:r>
+        <w:rPr>
+          <w:rFonts w:ascii="Times New Roman" w:hAnsi="Times New Roman" w:cs="Times New Roman"/>
+          <w:color w:val="3C4043"/>
+          <w:spacing w:val="3"/>
+          <w:sz w:val="21"/>
+          <w:szCs w:val="21"/>
+        </w:rPr>
+        <w:br/>
+      </w:r>
+      <w:r>
+        <w:rPr>
+          <w:rFonts w:ascii="Times New Roman" w:hAnsi="Times New Roman" w:cs="Times New Roman"/>
+          <w:color w:val="1F4E79" w:themeColor="accent1" w:themeShade="80"/>
+          <w:spacing w:val="3"/>
+          <w:sz w:val="32"/>
+          <w:szCs w:val="32"/>
+        </w:rPr>
+        <w:t>Any assumption you may have made</w:t>
+      </w:r>
+    </w:p>
+    <w:p>
+      <w:pPr>
+        <w:jc w:val="both"/>
+        <w:rPr>
+          <w:rFonts w:ascii="Times New Roman" w:hAnsi="Times New Roman" w:cs="Times New Roman"/>
+          <w:spacing w:val="3"/>
+          <w:sz w:val="32"/>
+          <w:szCs w:val="32"/>
+        </w:rPr>
+      </w:pPr>
+      <w:r>
+        <w:rPr>
+          <w:rFonts w:ascii="Times New Roman" w:hAnsi="Times New Roman" w:cs="Times New Roman"/>
+          <w:spacing w:val="3"/>
+          <w:sz w:val="32"/>
+          <w:szCs w:val="32"/>
+        </w:rPr>
+        <w:t xml:space="preserve">There are 10 pc in Cyber </w:t>
+      </w:r>
+      <w:r>
+        <w:rPr>
+          <w:rFonts w:ascii="Times New Roman" w:hAnsi="Times New Roman" w:cs="Times New Roman"/>
+          <w:spacing w:val="3"/>
+          <w:sz w:val="32"/>
+          <w:szCs w:val="32"/>
+        </w:rPr>
+        <w:t>cafe.</w:t>
+      </w:r>
+    </w:p>
+    <w:p>
+      <w:pPr>
+        <w:jc w:val="both"/>
+        <w:rPr>
+          <w:rFonts w:ascii="Times New Roman" w:hAnsi="Times New Roman" w:cs="Times New Roman"/>
+          <w:spacing w:val="3"/>
+          <w:sz w:val="32"/>
+          <w:szCs w:val="32"/>
+        </w:rPr>
+      </w:pPr>
+      <w:r>
+        <w:rPr>
+          <w:rFonts w:ascii="Times New Roman" w:hAnsi="Times New Roman" w:cs="Times New Roman"/>
+          <w:spacing w:val="3"/>
+          <w:sz w:val="32"/>
+          <w:szCs w:val="32"/>
+        </w:rPr>
+        <w:t>Only admin is controlling login logout.</w:t>
+      </w:r>
+    </w:p>
+    <w:p>
+      <w:pPr>
+        <w:jc w:val="both"/>
+        <w:rPr>
+          <w:rFonts w:ascii="Times New Roman" w:hAnsi="Times New Roman" w:cs="Times New Roman"/>
+          <w:spacing w:val="3"/>
+          <w:sz w:val="32"/>
+          <w:szCs w:val="32"/>
+        </w:rPr>
+      </w:pPr>
+      <w:r>
+        <w:rPr>
+          <w:rFonts w:ascii="Times New Roman" w:hAnsi="Times New Roman" w:cs="Times New Roman"/>
+          <w:spacing w:val="3"/>
+          <w:sz w:val="32"/>
+          <w:szCs w:val="32"/>
+        </w:rPr>
+        <w:t>Give proper input.</w:t>
       </w:r>
       <w:bookmarkStart w:id="0" w:name="_GoBack"/>
       <w:bookmarkEnd w:id="0"/>
-      <w:r>
-        <w:rPr>
-          <w:rFonts w:ascii="Times New Roman" w:hAnsi="Times New Roman" w:cs="Times New Roman"/>
-          <w:spacing w:val="3"/>
-          <w:sz w:val="32"/>
-          <w:szCs w:val="32"/>
-        </w:rPr>
-        <w:t xml:space="preserve">  </w:t>
-      </w:r>
-    </w:p>
-    <w:p>
-      <w:pPr>
-        <w:jc w:val="both"/>
-        <w:rPr>
-          <w:rFonts w:ascii="Times New Roman" w:hAnsi="Times New Roman" w:cs="Times New Roman"/>
-          <w:color w:val="1F4E79" w:themeColor="accent1" w:themeShade="80"/>
-          <w:spacing w:val="3"/>
-          <w:sz w:val="32"/>
-          <w:szCs w:val="32"/>
-        </w:rPr>
-      </w:pPr>
-      <w:r>
-        <w:rPr>
-          <w:rFonts w:ascii="Times New Roman" w:hAnsi="Times New Roman" w:cs="Times New Roman"/>
-          <w:color w:val="3C4043"/>
-          <w:spacing w:val="3"/>
-          <w:sz w:val="21"/>
-          <w:szCs w:val="21"/>
-        </w:rPr>
-        <w:br/>
-      </w:r>
-      <w:r>
-        <w:rPr>
-          <w:rFonts w:ascii="Times New Roman" w:hAnsi="Times New Roman" w:cs="Times New Roman"/>
-          <w:color w:val="1F4E79" w:themeColor="accent1" w:themeShade="80"/>
-          <w:spacing w:val="3"/>
-          <w:sz w:val="32"/>
-          <w:szCs w:val="32"/>
-        </w:rPr>
-        <w:t>Requirements listed as bullet points</w:t>
-      </w:r>
-    </w:p>
-    <w:p>
-      <w:pPr>
-        <w:jc w:val="both"/>
-        <w:rPr>
-          <w:rFonts w:ascii="Times New Roman" w:hAnsi="Times New Roman" w:cs="Times New Roman"/>
-          <w:color w:val="1F4E79" w:themeColor="accent1" w:themeShade="80"/>
-          <w:spacing w:val="3"/>
-          <w:sz w:val="32"/>
-          <w:szCs w:val="32"/>
-        </w:rPr>
-      </w:pPr>
-      <w:r>
-        <w:rPr>
-          <w:rFonts w:ascii="Times New Roman" w:hAnsi="Times New Roman" w:cs="Times New Roman"/>
-          <w:color w:val="3C4043"/>
-          <w:spacing w:val="3"/>
-          <w:sz w:val="21"/>
-          <w:szCs w:val="21"/>
-        </w:rPr>
-        <w:br/>
-      </w:r>
-      <w:r>
-        <w:rPr>
-          <w:rFonts w:ascii="Times New Roman" w:hAnsi="Times New Roman" w:cs="Times New Roman"/>
-          <w:color w:val="1F4E79" w:themeColor="accent1" w:themeShade="80"/>
-          <w:spacing w:val="3"/>
-          <w:sz w:val="32"/>
-          <w:szCs w:val="32"/>
-        </w:rPr>
-        <w:t>Any assumption you may have made</w:t>
-      </w:r>
-    </w:p>
-    <w:p>
-      <w:pPr>
-        <w:jc w:val="both"/>
-        <w:rPr>
-          <w:rFonts w:ascii="Times New Roman" w:hAnsi="Times New Roman" w:cs="Times New Roman"/>
-          <w:spacing w:val="3"/>
-          <w:sz w:val="32"/>
-          <w:szCs w:val="32"/>
-        </w:rPr>
-      </w:pPr>
-      <w:r>
-        <w:rPr>
-          <w:rFonts w:ascii="Times New Roman" w:hAnsi="Times New Roman" w:cs="Times New Roman"/>
-          <w:spacing w:val="3"/>
-          <w:sz w:val="32"/>
-          <w:szCs w:val="32"/>
-        </w:rPr>
-        <w:t xml:space="preserve">There are 10 pc in Cyber </w:t>
-      </w:r>
-      <w:r>
-        <w:rPr>
-          <w:rFonts w:ascii="Times New Roman" w:hAnsi="Times New Roman" w:cs="Times New Roman"/>
-          <w:spacing w:val="3"/>
-          <w:sz w:val="32"/>
-          <w:szCs w:val="32"/>
-        </w:rPr>
-        <w:t>cafe.</w:t>
-      </w:r>
-    </w:p>
-    <w:p>
-      <w:pPr>
-        <w:jc w:val="both"/>
-        <w:rPr>
-          <w:rFonts w:ascii="Times New Roman" w:hAnsi="Times New Roman" w:cs="Times New Roman"/>
-          <w:spacing w:val="3"/>
-          <w:sz w:val="32"/>
-          <w:szCs w:val="32"/>
-        </w:rPr>
-      </w:pPr>
-      <w:r>
-        <w:rPr>
-          <w:rFonts w:ascii="Times New Roman" w:hAnsi="Times New Roman" w:cs="Times New Roman"/>
-          <w:spacing w:val="3"/>
-          <w:sz w:val="32"/>
-          <w:szCs w:val="32"/>
-        </w:rPr>
-        <w:t>Only admin is controlling login logout.</w:t>
-      </w:r>
     </w:p>
     <w:p>
       <w:pPr>
@@ -439,11 +775,254 @@
     <w:sectPr>
       <w:pgSz w:w="11906" w:h="16838"/>
       <w:pgMar w:top="1440" w:right="1440" w:bottom="1440" w:left="1440" w:header="708" w:footer="708" w:gutter="0"/>
+      <w:pgBorders w:offsetFrom="page">
+        <w:top w:val="single" w:sz="4" w:space="24" w:color="auto"/>
+        <w:left w:val="single" w:sz="4" w:space="24" w:color="auto"/>
+        <w:bottom w:val="single" w:sz="4" w:space="24" w:color="auto"/>
+        <w:right w:val="single" w:sz="4" w:space="24" w:color="auto"/>
+      </w:pgBorders>
       <w:cols w:space="708"/>
       <w:docGrid w:linePitch="360"/>
     </w:sectPr>
   </w:body>
 </w:document>
+</file>
+
+<file path=word/numbering.xml><?xml version="1.0" encoding="utf-8"?>
+<w:numbering xmlns:wpc="http://schemas.microsoft.com/office/word/2010/wordprocessingCanvas" xmlns:cx="http://schemas.microsoft.com/office/drawing/2014/chartex" xmlns:cx1="http://schemas.microsoft.com/office/drawing/2015/9/8/chartex" xmlns:mc="http://schemas.openxmlformats.org/markup-compatibility/2006" xmlns:o="urn:schemas-microsoft-com:office:office" xmlns:r="http://schemas.openxmlformats.org/officeDocument/2006/relationships" xmlns:m="http://schemas.openxmlformats.org/officeDocument/2006/math" xmlns:v="urn:schemas-microsoft-com:vml" xmlns:wp14="http://schemas.microsoft.com/office/word/2010/wordprocessingDrawing" xmlns:wp="http://schemas.openxmlformats.org/drawingml/2006/wordprocessingDrawing" xmlns:w10="urn:schemas-microsoft-com:office:word" xmlns:w="http://schemas.openxmlformats.org/wordprocessingml/2006/main" xmlns:w14="http://schemas.microsoft.com/office/word/2010/wordml" xmlns:w15="http://schemas.microsoft.com/office/word/2012/wordml" xmlns:w16se="http://schemas.microsoft.com/office/word/2015/wordml/symex" xmlns:wpg="http://schemas.microsoft.com/office/word/2010/wordprocessingGroup" xmlns:wpi="http://schemas.microsoft.com/office/word/2010/wordprocessingInk" xmlns:wne="http://schemas.microsoft.com/office/word/2006/wordml" xmlns:wps="http://schemas.microsoft.com/office/word/2010/wordprocessingShape" mc:Ignorable="w14 w15 w16se wp14">
+  <w:abstractNum w:abstractNumId="0" w15:restartNumberingAfterBreak="0">
+    <w:nsid w:val="1CFB0ED8"/>
+    <w:multiLevelType w:val="hybridMultilevel"/>
+    <w:tmpl w:val="577EE77E"/>
+    <w:lvl w:ilvl="0" w:tplc="40090001">
+      <w:start w:val="1"/>
+      <w:numFmt w:val="bullet"/>
+      <w:lvlText w:val=""/>
+      <w:lvlJc w:val="left"/>
+      <w:pPr>
+        <w:ind w:left="720" w:hanging="360"/>
+      </w:pPr>
+      <w:rPr>
+        <w:rFonts w:ascii="Symbol" w:hAnsi="Symbol" w:hint="default"/>
+      </w:rPr>
+    </w:lvl>
+    <w:lvl w:ilvl="1" w:tplc="40090003" w:tentative="1">
+      <w:start w:val="1"/>
+      <w:numFmt w:val="bullet"/>
+      <w:lvlText w:val="o"/>
+      <w:lvlJc w:val="left"/>
+      <w:pPr>
+        <w:ind w:left="1440" w:hanging="360"/>
+      </w:pPr>
+      <w:rPr>
+        <w:rFonts w:ascii="Courier New" w:hAnsi="Courier New" w:cs="Courier New" w:hint="default"/>
+      </w:rPr>
+    </w:lvl>
+    <w:lvl w:ilvl="2" w:tplc="40090005" w:tentative="1">
+      <w:start w:val="1"/>
+      <w:numFmt w:val="bullet"/>
+      <w:lvlText w:val=""/>
+      <w:lvlJc w:val="left"/>
+      <w:pPr>
+        <w:ind w:left="2160" w:hanging="360"/>
+      </w:pPr>
+      <w:rPr>
+        <w:rFonts w:ascii="Wingdings" w:hAnsi="Wingdings" w:hint="default"/>
+      </w:rPr>
+    </w:lvl>
+    <w:lvl w:ilvl="3" w:tplc="40090001" w:tentative="1">
+      <w:start w:val="1"/>
+      <w:numFmt w:val="bullet"/>
+      <w:lvlText w:val=""/>
+      <w:lvlJc w:val="left"/>
+      <w:pPr>
+        <w:ind w:left="2880" w:hanging="360"/>
+      </w:pPr>
+      <w:rPr>
+        <w:rFonts w:ascii="Symbol" w:hAnsi="Symbol" w:hint="default"/>
+      </w:rPr>
+    </w:lvl>
+    <w:lvl w:ilvl="4" w:tplc="40090003" w:tentative="1">
+      <w:start w:val="1"/>
+      <w:numFmt w:val="bullet"/>
+      <w:lvlText w:val="o"/>
+      <w:lvlJc w:val="left"/>
+      <w:pPr>
+        <w:ind w:left="3600" w:hanging="360"/>
+      </w:pPr>
+      <w:rPr>
+        <w:rFonts w:ascii="Courier New" w:hAnsi="Courier New" w:cs="Courier New" w:hint="default"/>
+      </w:rPr>
+    </w:lvl>
+    <w:lvl w:ilvl="5" w:tplc="40090005" w:tentative="1">
+      <w:start w:val="1"/>
+      <w:numFmt w:val="bullet"/>
+      <w:lvlText w:val=""/>
+      <w:lvlJc w:val="left"/>
+      <w:pPr>
+        <w:ind w:left="4320" w:hanging="360"/>
+      </w:pPr>
+      <w:rPr>
+        <w:rFonts w:ascii="Wingdings" w:hAnsi="Wingdings" w:hint="default"/>
+      </w:rPr>
+    </w:lvl>
+    <w:lvl w:ilvl="6" w:tplc="40090001" w:tentative="1">
+      <w:start w:val="1"/>
+      <w:numFmt w:val="bullet"/>
+      <w:lvlText w:val=""/>
+      <w:lvlJc w:val="left"/>
+      <w:pPr>
+        <w:ind w:left="5040" w:hanging="360"/>
+      </w:pPr>
+      <w:rPr>
+        <w:rFonts w:ascii="Symbol" w:hAnsi="Symbol" w:hint="default"/>
+      </w:rPr>
+    </w:lvl>
+    <w:lvl w:ilvl="7" w:tplc="40090003" w:tentative="1">
+      <w:start w:val="1"/>
+      <w:numFmt w:val="bullet"/>
+      <w:lvlText w:val="o"/>
+      <w:lvlJc w:val="left"/>
+      <w:pPr>
+        <w:ind w:left="5760" w:hanging="360"/>
+      </w:pPr>
+      <w:rPr>
+        <w:rFonts w:ascii="Courier New" w:hAnsi="Courier New" w:cs="Courier New" w:hint="default"/>
+      </w:rPr>
+    </w:lvl>
+    <w:lvl w:ilvl="8" w:tplc="40090005" w:tentative="1">
+      <w:start w:val="1"/>
+      <w:numFmt w:val="bullet"/>
+      <w:lvlText w:val=""/>
+      <w:lvlJc w:val="left"/>
+      <w:pPr>
+        <w:ind w:left="6480" w:hanging="360"/>
+      </w:pPr>
+      <w:rPr>
+        <w:rFonts w:ascii="Wingdings" w:hAnsi="Wingdings" w:hint="default"/>
+      </w:rPr>
+    </w:lvl>
+  </w:abstractNum>
+  <w:abstractNum w:abstractNumId="1" w15:restartNumberingAfterBreak="0">
+    <w:nsid w:val="244E6A51"/>
+    <w:multiLevelType w:val="hybridMultilevel"/>
+    <w:tmpl w:val="F2EE4476"/>
+    <w:lvl w:ilvl="0" w:tplc="40090001">
+      <w:start w:val="1"/>
+      <w:numFmt w:val="bullet"/>
+      <w:lvlText w:val=""/>
+      <w:lvlJc w:val="left"/>
+      <w:pPr>
+        <w:ind w:left="720" w:hanging="360"/>
+      </w:pPr>
+      <w:rPr>
+        <w:rFonts w:ascii="Symbol" w:hAnsi="Symbol" w:hint="default"/>
+      </w:rPr>
+    </w:lvl>
+    <w:lvl w:ilvl="1" w:tplc="40090003" w:tentative="1">
+      <w:start w:val="1"/>
+      <w:numFmt w:val="bullet"/>
+      <w:lvlText w:val="o"/>
+      <w:lvlJc w:val="left"/>
+      <w:pPr>
+        <w:ind w:left="1440" w:hanging="360"/>
+      </w:pPr>
+      <w:rPr>
+        <w:rFonts w:ascii="Courier New" w:hAnsi="Courier New" w:cs="Courier New" w:hint="default"/>
+      </w:rPr>
+    </w:lvl>
+    <w:lvl w:ilvl="2" w:tplc="40090005" w:tentative="1">
+      <w:start w:val="1"/>
+      <w:numFmt w:val="bullet"/>
+      <w:lvlText w:val=""/>
+      <w:lvlJc w:val="left"/>
+      <w:pPr>
+        <w:ind w:left="2160" w:hanging="360"/>
+      </w:pPr>
+      <w:rPr>
+        <w:rFonts w:ascii="Wingdings" w:hAnsi="Wingdings" w:hint="default"/>
+      </w:rPr>
+    </w:lvl>
+    <w:lvl w:ilvl="3" w:tplc="40090001" w:tentative="1">
+      <w:start w:val="1"/>
+      <w:numFmt w:val="bullet"/>
+      <w:lvlText w:val=""/>
+      <w:lvlJc w:val="left"/>
+      <w:pPr>
+        <w:ind w:left="2880" w:hanging="360"/>
+      </w:pPr>
+      <w:rPr>
+        <w:rFonts w:ascii="Symbol" w:hAnsi="Symbol" w:hint="default"/>
+      </w:rPr>
+    </w:lvl>
+    <w:lvl w:ilvl="4" w:tplc="40090003" w:tentative="1">
+      <w:start w:val="1"/>
+      <w:numFmt w:val="bullet"/>
+      <w:lvlText w:val="o"/>
+      <w:lvlJc w:val="left"/>
+      <w:pPr>
+        <w:ind w:left="3600" w:hanging="360"/>
+      </w:pPr>
+      <w:rPr>
+        <w:rFonts w:ascii="Courier New" w:hAnsi="Courier New" w:cs="Courier New" w:hint="default"/>
+      </w:rPr>
+    </w:lvl>
+    <w:lvl w:ilvl="5" w:tplc="40090005" w:tentative="1">
+      <w:start w:val="1"/>
+      <w:numFmt w:val="bullet"/>
+      <w:lvlText w:val=""/>
+      <w:lvlJc w:val="left"/>
+      <w:pPr>
+        <w:ind w:left="4320" w:hanging="360"/>
+      </w:pPr>
+      <w:rPr>
+        <w:rFonts w:ascii="Wingdings" w:hAnsi="Wingdings" w:hint="default"/>
+      </w:rPr>
+    </w:lvl>
+    <w:lvl w:ilvl="6" w:tplc="40090001" w:tentative="1">
+      <w:start w:val="1"/>
+      <w:numFmt w:val="bullet"/>
+      <w:lvlText w:val=""/>
+      <w:lvlJc w:val="left"/>
+      <w:pPr>
+        <w:ind w:left="5040" w:hanging="360"/>
+      </w:pPr>
+      <w:rPr>
+        <w:rFonts w:ascii="Symbol" w:hAnsi="Symbol" w:hint="default"/>
+      </w:rPr>
+    </w:lvl>
+    <w:lvl w:ilvl="7" w:tplc="40090003" w:tentative="1">
+      <w:start w:val="1"/>
+      <w:numFmt w:val="bullet"/>
+      <w:lvlText w:val="o"/>
+      <w:lvlJc w:val="left"/>
+      <w:pPr>
+        <w:ind w:left="5760" w:hanging="360"/>
+      </w:pPr>
+      <w:rPr>
+        <w:rFonts w:ascii="Courier New" w:hAnsi="Courier New" w:cs="Courier New" w:hint="default"/>
+      </w:rPr>
+    </w:lvl>
+    <w:lvl w:ilvl="8" w:tplc="40090005" w:tentative="1">
+      <w:start w:val="1"/>
+      <w:numFmt w:val="bullet"/>
+      <w:lvlText w:val=""/>
+      <w:lvlJc w:val="left"/>
+      <w:pPr>
+        <w:ind w:left="6480" w:hanging="360"/>
+      </w:pPr>
+      <w:rPr>
+        <w:rFonts w:ascii="Wingdings" w:hAnsi="Wingdings" w:hint="default"/>
+      </w:rPr>
+    </w:lvl>
+  </w:abstractNum>
+  <w:num w:numId="1">
+    <w:abstractNumId w:val="0"/>
+  </w:num>
+  <w:num w:numId="2">
+    <w:abstractNumId w:val="1"/>
+  </w:num>
+</w:numbering>
 </file>
 
 <file path=word/styles.xml><?xml version="1.0" encoding="utf-8"?>
@@ -879,6 +1458,17 @@
       <w:u w:val="single"/>
     </w:rPr>
   </w:style>
+  <w:style w:type="paragraph" w:styleId="ListParagraph">
+    <w:name w:val="List Paragraph"/>
+    <w:basedOn w:val="Normal"/>
+    <w:uiPriority w:val="34"/>
+    <w:qFormat/>
+    <w:rsid w:val="00BB2089"/>
+    <w:pPr>
+      <w:ind w:left="720"/>
+      <w:contextualSpacing/>
+    </w:pPr>
+  </w:style>
 </w:styles>
 </file>
 

</xml_diff>